<commit_message>
I finish all reports
</commit_message>
<xml_diff>
--- a/Licenta.docx
+++ b/Licenta.docx
@@ -155,7 +155,35 @@
           <w:sz w:val="32"/>
           <w:szCs w:val="32"/>
         </w:rPr>
-        <w:t>REALIZAREA UNEI APLICAȚII INFORMATICE PENTRU ACTIVITATEA UNEI CAFENELE</w:t>
+        <w:t>REALIZAREA UNEI APLICAȚII INFORMATICE PENTRU</w:t>
+      </w:r>
+      <w:r>
+        <w:rPr>
+          <w:sz w:val="32"/>
+          <w:szCs w:val="32"/>
+        </w:rPr>
+        <w:t xml:space="preserve"> GESTIUNEA</w:t>
+      </w:r>
+      <w:r>
+        <w:rPr>
+          <w:sz w:val="32"/>
+          <w:szCs w:val="32"/>
+        </w:rPr>
+        <w:t xml:space="preserve"> ACTIVIT</w:t>
+      </w:r>
+      <w:r>
+        <w:rPr>
+          <w:sz w:val="32"/>
+          <w:szCs w:val="32"/>
+        </w:rPr>
+        <w:t>ĂȚII</w:t>
+      </w:r>
+      <w:r>
+        <w:rPr>
+          <w:sz w:val="32"/>
+          <w:szCs w:val="32"/>
+        </w:rPr>
+        <w:t xml:space="preserve"> UNEI CAFENELE</w:t>
       </w:r>
     </w:p>
     <w:p/>
@@ -30414,10 +30442,7 @@
         <w:footnoteRef/>
       </w:r>
       <w:r>
-        <w:t xml:space="preserve"> </w:t>
-      </w:r>
-      <w:r>
-        <w:t>SQL – limbaj de programare pentru interacțiunea cu baza de date.</w:t>
+        <w:t xml:space="preserve"> SQL – limbaj de programare pentru interacțiunea cu baza de date.</w:t>
       </w:r>
     </w:p>
   </w:footnote>
@@ -30436,10 +30461,7 @@
         <w:footnoteRef/>
       </w:r>
       <w:r>
-        <w:t xml:space="preserve"> </w:t>
-      </w:r>
-      <w:r>
-        <w:t xml:space="preserve">Backend </w:t>
+        <w:t xml:space="preserve"> Backend </w:t>
       </w:r>
       <w:r>
         <w:t>–</w:t>
@@ -30473,10 +30495,7 @@
         <w:footnoteRef/>
       </w:r>
       <w:r>
-        <w:t xml:space="preserve"> </w:t>
-      </w:r>
-      <w:r>
-        <w:t xml:space="preserve">API – Application Programming Interface, reprezintă un set de definiții de sub-programe, protocoale </w:t>
+        <w:t xml:space="preserve"> API – Application Programming Interface, reprezintă un set de definiții de sub-programe, protocoale </w:t>
       </w:r>
       <w:r>
         <w:t>și</w:t>
@@ -30504,10 +30523,7 @@
         <w:footnoteRef/>
       </w:r>
       <w:r>
-        <w:t xml:space="preserve"> </w:t>
-      </w:r>
-      <w:r>
-        <w:t xml:space="preserve">OOP – object oriented proggraming, limbaj de programare baza pe clase </w:t>
+        <w:t xml:space="preserve"> OOP – object oriented proggraming, limbaj de programare baza pe clase </w:t>
       </w:r>
       <w:r>
         <w:t>și</w:t>
@@ -30529,10 +30545,7 @@
         <w:footnoteRef/>
       </w:r>
       <w:r>
-        <w:t xml:space="preserve"> </w:t>
-      </w:r>
-      <w:r>
-        <w:t>Frontend – constă în partea vizuală a aplicației informatice, aici se realizează implementarea în aplicație a funcționalităților.</w:t>
+        <w:t xml:space="preserve"> Frontend – constă în partea vizuală a aplicației informatice, aici se realizează implementarea în aplicație a funcționalităților.</w:t>
       </w:r>
     </w:p>
   </w:footnote>
@@ -30548,10 +30561,7 @@
         <w:footnoteRef/>
       </w:r>
       <w:r>
-        <w:t xml:space="preserve"> </w:t>
-      </w:r>
-      <w:r>
-        <w:t xml:space="preserve">Nginx – un server web dezvoltat pentru o performanta maxima </w:t>
+        <w:t xml:space="preserve"> Nginx – un server web dezvoltat pentru o performanta maxima </w:t>
       </w:r>
       <w:r>
         <w:t>și</w:t>
@@ -30573,10 +30583,7 @@
         <w:footnoteRef/>
       </w:r>
       <w:r>
-        <w:t xml:space="preserve"> </w:t>
-      </w:r>
-      <w:r>
-        <w:t>Code-First – este o metod</w:t>
+        <w:t xml:space="preserve"> Code-First – este o metod</w:t>
       </w:r>
       <w:r>
         <w:t>ă</w:t>
@@ -30622,10 +30629,7 @@
         <w:footnoteRef/>
       </w:r>
       <w:r>
-        <w:t xml:space="preserve"> </w:t>
-      </w:r>
-      <w:r>
-        <w:t>CRUD – creat, read, update, delete pentru interacțiunea cu baza de date.</w:t>
+        <w:t xml:space="preserve"> CRUD – creat, read, update, delete pentru interacțiunea cu baza de date.</w:t>
       </w:r>
     </w:p>
   </w:footnote>

</xml_diff>